<commit_message>
Updated theory packages desctipiton with SOT23-n
</commit_message>
<xml_diff>
--- a/Theory/Packaging of components.docx
+++ b/Theory/Packaging of components.docx
@@ -11,10 +11,14 @@
       <w:r>
         <w:rPr>
           <w:b/>
+          <w:lang w:val="en-US"/>
         </w:rPr>
         <w:t>Through-hole</w:t>
       </w:r>
       <w:r>
+        <w:rPr>
+          <w:lang w:val="en-US"/>
+        </w:rPr>
         <w:t xml:space="preserve"> technology (also spelled "thru-hole"), refers to the mounting scheme used for electronic components that involves the use of leads on the components that are inserted into holes drilled in printed circuit boards (PCB) and soldered to pads on the opposite side either by manual assembly (hand placement) or by the use of automated insertion mount machines</w:t>
       </w:r>
       <w:r>
@@ -46,7 +50,7 @@
       <w:r>
         <w:rPr>
           <w:noProof/>
-          <w:lang w:eastAsia="ru-RU"/>
+          <w:lang w:val="en-US"/>
         </w:rPr>
         <w:drawing>
           <wp:inline distT="0" distB="0" distL="0" distR="0">
@@ -100,28 +104,87 @@
     </w:p>
     <w:p/>
     <w:p>
+      <w:pPr>
+        <w:rPr>
+          <w:lang w:val="en-US"/>
+        </w:rPr>
+      </w:pPr>
       <w:r>
         <w:rPr>
           <w:b/>
+          <w:lang w:val="en-US"/>
         </w:rPr>
         <w:t>Surface-mount technology</w:t>
       </w:r>
       <w:r>
+        <w:rPr>
+          <w:lang w:val="en-US"/>
+        </w:rPr>
         <w:t xml:space="preserve"> (SMT) is a method for producing electronic circuits in which the components are mounted or placed directly onto the surface of printed circuit boards (PCBs). An electronic device so made is called a surface-mount device (SMD). </w:t>
       </w:r>
     </w:p>
-    <w:p/>
     <w:p>
+      <w:pPr>
+        <w:rPr>
+          <w:lang w:val="en-US"/>
+        </w:rPr>
+      </w:pPr>
+    </w:p>
+    <w:p>
+      <w:pPr>
+        <w:rPr>
+          <w:lang w:val="en-US"/>
+        </w:rPr>
+      </w:pPr>
       <w:r>
-        <w:t>In industry, SMT has largely replaced the THT construction method. Both technologies can be used on the same board, with the through-hole technology used for components not suitable for surface mounting such as large transformers and heat-sinked power semiconductors.</w:t>
+        <w:rPr>
+          <w:lang w:val="en-US"/>
+        </w:rPr>
+        <w:t>In industry, SMT has largely replaced the THT construction method. Both technologies can be used on the same board, with the through-hole technology used for components not suitable for surface mounting such as large transformers and heat-</w:t>
+      </w:r>
+      <w:proofErr w:type="spellStart"/>
+      <w:r>
+        <w:rPr>
+          <w:lang w:val="en-US"/>
+        </w:rPr>
+        <w:t>sinked</w:t>
+      </w:r>
+      <w:proofErr w:type="spellEnd"/>
+      <w:r>
+        <w:rPr>
+          <w:lang w:val="en-US"/>
+        </w:rPr>
+        <w:t xml:space="preserve"> power semiconductors.</w:t>
       </w:r>
     </w:p>
-    <w:p/>
-    <w:p/>
     <w:p>
+      <w:pPr>
+        <w:rPr>
+          <w:lang w:val="en-US"/>
+        </w:rPr>
+      </w:pPr>
+    </w:p>
+    <w:p>
+      <w:pPr>
+        <w:rPr>
+          <w:lang w:val="en-US"/>
+        </w:rPr>
+      </w:pPr>
+    </w:p>
+    <w:p>
+      <w:pPr>
+        <w:rPr>
+          <w:lang w:val="en-US"/>
+        </w:rPr>
+      </w:pPr>
       <w:r>
+        <w:rPr>
+          <w:lang w:val="en-US"/>
+        </w:rPr>
         <w:br w:type="page"/>
       </w:r>
+      <w:bookmarkStart w:id="0" w:name="_GoBack"/>
+      <w:bookmarkEnd w:id="0"/>
     </w:p>
     <w:p>
       <w:pPr>
@@ -201,6 +264,25 @@
                 <w:lang w:val="en-US"/>
               </w:rPr>
             </w:pPr>
+            <w:r>
+              <w:rPr>
+                <w:lang w:val="en-US"/>
+              </w:rPr>
+              <w:t>Transistor outline</w:t>
+            </w:r>
+          </w:p>
+          <w:p>
+            <w:pPr>
+              <w:rPr>
+                <w:lang w:val="en-US"/>
+              </w:rPr>
+            </w:pPr>
+            <w:r>
+              <w:rPr>
+                <w:lang w:val="en-US"/>
+              </w:rPr>
+              <w:t>Used for transistors, temperature sensors</w:t>
+            </w:r>
           </w:p>
         </w:tc>
       </w:tr>
@@ -218,7 +300,7 @@
             <w:r>
               <w:rPr>
                 <w:noProof/>
-                <w:lang w:eastAsia="ru-RU"/>
+                <w:lang w:val="en-US"/>
               </w:rPr>
               <w:drawing>
                 <wp:inline distT="0" distB="0" distL="0" distR="0">
@@ -284,7 +366,7 @@
             <w:r>
               <w:rPr>
                 <w:noProof/>
-                <w:lang w:eastAsia="ru-RU"/>
+                <w:lang w:val="en-US"/>
               </w:rPr>
               <w:drawing>
                 <wp:inline distT="0" distB="0" distL="0" distR="0">
@@ -381,6 +463,38 @@
               <w:t>TO-220</w:t>
             </w:r>
           </w:p>
+          <w:p>
+            <w:pPr>
+              <w:tabs>
+                <w:tab w:val="left" w:pos="1395"/>
+              </w:tabs>
+              <w:rPr>
+                <w:lang w:val="en-US"/>
+              </w:rPr>
+            </w:pPr>
+            <w:r>
+              <w:rPr>
+                <w:lang w:val="en-US"/>
+              </w:rPr>
+              <w:t>Transistor outline</w:t>
+            </w:r>
+          </w:p>
+          <w:p>
+            <w:pPr>
+              <w:tabs>
+                <w:tab w:val="left" w:pos="1395"/>
+              </w:tabs>
+              <w:rPr>
+                <w:lang w:val="en-US"/>
+              </w:rPr>
+            </w:pPr>
+            <w:r>
+              <w:rPr>
+                <w:lang w:val="en-US"/>
+              </w:rPr>
+              <w:t>Used for transistors, voltage regulators</w:t>
+            </w:r>
+          </w:p>
         </w:tc>
       </w:tr>
       <w:tr>
@@ -400,7 +514,7 @@
             <w:r>
               <w:rPr>
                 <w:noProof/>
-                <w:lang w:eastAsia="ru-RU"/>
+                <w:lang w:val="en-US"/>
               </w:rPr>
               <w:drawing>
                 <wp:inline distT="0" distB="0" distL="0" distR="0">
@@ -469,7 +583,7 @@
             <w:r>
               <w:rPr>
                 <w:noProof/>
-                <w:lang w:eastAsia="ru-RU"/>
+                <w:lang w:val="en-US"/>
               </w:rPr>
               <w:drawing>
                 <wp:inline distT="0" distB="0" distL="0" distR="0">
@@ -534,6 +648,19 @@
         </w:rPr>
       </w:pPr>
     </w:p>
+    <w:p>
+      <w:pPr>
+        <w:rPr>
+          <w:lang w:val="en-US"/>
+        </w:rPr>
+      </w:pPr>
+      <w:r>
+        <w:rPr>
+          <w:lang w:val="en-US"/>
+        </w:rPr>
+        <w:br w:type="page"/>
+      </w:r>
+    </w:p>
     <w:tbl>
       <w:tblPr>
         <w:tblStyle w:val="TableGrid"/>
@@ -563,7 +690,14 @@
               <w:rPr>
                 <w:lang w:val="en-US"/>
               </w:rPr>
-              <w:t>DIP</w:t>
+              <w:lastRenderedPageBreak/>
+              <w:t>SOT</w:t>
+            </w:r>
+            <w:r>
+              <w:rPr>
+                <w:lang w:val="en-US"/>
+              </w:rPr>
+              <w:t>23-</w:t>
             </w:r>
             <w:r>
               <w:rPr>
@@ -576,7 +710,47 @@
               <w:rPr>
                 <w:lang w:val="en-US"/>
               </w:rPr>
-              <w:t xml:space="preserve"> (DIP4, DIP6, DIP7, DIP8...n)</w:t>
+              <w:t xml:space="preserve"> (SOT23-3, SOT23-5, SOT23-6…n)</w:t>
+            </w:r>
+          </w:p>
+          <w:p>
+            <w:pPr>
+              <w:tabs>
+                <w:tab w:val="left" w:pos="1395"/>
+              </w:tabs>
+              <w:rPr>
+                <w:lang w:val="en-US"/>
+              </w:rPr>
+            </w:pPr>
+            <w:r>
+              <w:rPr>
+                <w:lang w:val="en-US"/>
+              </w:rPr>
+              <w:t>Small-outline transistor</w:t>
+            </w:r>
+          </w:p>
+          <w:p>
+            <w:pPr>
+              <w:tabs>
+                <w:tab w:val="left" w:pos="1395"/>
+              </w:tabs>
+              <w:rPr>
+                <w:lang w:val="en-US"/>
+              </w:rPr>
+            </w:pPr>
+            <w:proofErr w:type="spellStart"/>
+            <w:r>
+              <w:rPr>
+                <w:lang w:val="en-US"/>
+              </w:rPr>
+              <w:t>Usied</w:t>
+            </w:r>
+            <w:proofErr w:type="spellEnd"/>
+            <w:r>
+              <w:rPr>
+                <w:lang w:val="en-US"/>
+              </w:rPr>
+              <w:t xml:space="preserve"> for transistors, diodes and voltage regulators</w:t>
             </w:r>
           </w:p>
         </w:tc>
@@ -598,7 +772,361 @@
             <w:r>
               <w:rPr>
                 <w:noProof/>
-                <w:lang w:eastAsia="ru-RU"/>
+                <w:lang w:val="en-US"/>
+              </w:rPr>
+              <w:drawing>
+                <wp:inline distT="0" distB="0" distL="0" distR="0">
+                  <wp:extent cx="1783080" cy="1783080"/>
+                  <wp:effectExtent l="0" t="0" r="7620" b="7620"/>
+                  <wp:docPr id="8" name="Picture 8" descr="https://upload.wikimedia.org/wikipedia/commons/e/ed/SOT_23%2C346%2C323%2C416_OK%C3%93TOVAN%C3%BD_N%C3%A1RYS_K_NAHR%C3%A1T%C3%AD.png"/>
+                  <wp:cNvGraphicFramePr>
+                    <a:graphicFrameLocks xmlns:a="http://schemas.openxmlformats.org/drawingml/2006/main" noChangeAspect="1"/>
+                  </wp:cNvGraphicFramePr>
+                  <a:graphic xmlns:a="http://schemas.openxmlformats.org/drawingml/2006/main">
+                    <a:graphicData uri="http://schemas.openxmlformats.org/drawingml/2006/picture">
+                      <pic:pic xmlns:pic="http://schemas.openxmlformats.org/drawingml/2006/picture">
+                        <pic:nvPicPr>
+                          <pic:cNvPr id="0" name="Picture 1" descr="https://upload.wikimedia.org/wikipedia/commons/e/ed/SOT_23%2C346%2C323%2C416_OK%C3%93TOVAN%C3%BD_N%C3%A1RYS_K_NAHR%C3%A1T%C3%AD.png"/>
+                          <pic:cNvPicPr>
+                            <a:picLocks noChangeAspect="1" noChangeArrowheads="1"/>
+                          </pic:cNvPicPr>
+                        </pic:nvPicPr>
+                        <pic:blipFill>
+                          <a:blip r:embed="rId10" cstate="print">
+                            <a:extLst>
+                              <a:ext uri="{28A0092B-C50C-407E-A947-70E740481C1C}">
+                                <a14:useLocalDpi xmlns:a14="http://schemas.microsoft.com/office/drawing/2010/main" val="0"/>
+                              </a:ext>
+                            </a:extLst>
+                          </a:blip>
+                          <a:srcRect/>
+                          <a:stretch>
+                            <a:fillRect/>
+                          </a:stretch>
+                        </pic:blipFill>
+                        <pic:spPr bwMode="auto">
+                          <a:xfrm>
+                            <a:off x="0" y="0"/>
+                            <a:ext cx="1783080" cy="1783080"/>
+                          </a:xfrm>
+                          <a:prstGeom prst="rect">
+                            <a:avLst/>
+                          </a:prstGeom>
+                          <a:noFill/>
+                          <a:ln>
+                            <a:noFill/>
+                          </a:ln>
+                        </pic:spPr>
+                      </pic:pic>
+                    </a:graphicData>
+                  </a:graphic>
+                </wp:inline>
+              </w:drawing>
+            </w:r>
+          </w:p>
+        </w:tc>
+        <w:tc>
+          <w:tcPr>
+            <w:tcW w:w="4673" w:type="dxa"/>
+          </w:tcPr>
+          <w:p>
+            <w:pPr>
+              <w:tabs>
+                <w:tab w:val="left" w:pos="1395"/>
+              </w:tabs>
+              <w:rPr>
+                <w:lang w:val="en-US"/>
+              </w:rPr>
+            </w:pPr>
+            <w:r>
+              <w:rPr>
+                <w:noProof/>
+                <w:lang w:val="en-US"/>
+              </w:rPr>
+              <w:drawing>
+                <wp:inline distT="0" distB="0" distL="0" distR="0">
+                  <wp:extent cx="2221992" cy="1828800"/>
+                  <wp:effectExtent l="0" t="0" r="6985" b="0"/>
+                  <wp:docPr id="9" name="Picture 9" descr="https://upload.wikimedia.org/wikipedia/commons/5/58/SOT23%2C346%2C323%2C416_voln%C3%BD_pohled.png"/>
+                  <wp:cNvGraphicFramePr>
+                    <a:graphicFrameLocks xmlns:a="http://schemas.openxmlformats.org/drawingml/2006/main" noChangeAspect="1"/>
+                  </wp:cNvGraphicFramePr>
+                  <a:graphic xmlns:a="http://schemas.openxmlformats.org/drawingml/2006/main">
+                    <a:graphicData uri="http://schemas.openxmlformats.org/drawingml/2006/picture">
+                      <pic:pic xmlns:pic="http://schemas.openxmlformats.org/drawingml/2006/picture">
+                        <pic:nvPicPr>
+                          <pic:cNvPr id="0" name="Picture 3" descr="https://upload.wikimedia.org/wikipedia/commons/5/58/SOT23%2C346%2C323%2C416_voln%C3%BD_pohled.png"/>
+                          <pic:cNvPicPr>
+                            <a:picLocks noChangeAspect="1" noChangeArrowheads="1"/>
+                          </pic:cNvPicPr>
+                        </pic:nvPicPr>
+                        <pic:blipFill>
+                          <a:blip r:embed="rId11">
+                            <a:extLst>
+                              <a:ext uri="{28A0092B-C50C-407E-A947-70E740481C1C}">
+                                <a14:useLocalDpi xmlns:a14="http://schemas.microsoft.com/office/drawing/2010/main" val="0"/>
+                              </a:ext>
+                            </a:extLst>
+                          </a:blip>
+                          <a:srcRect/>
+                          <a:stretch>
+                            <a:fillRect/>
+                          </a:stretch>
+                        </pic:blipFill>
+                        <pic:spPr bwMode="auto">
+                          <a:xfrm>
+                            <a:off x="0" y="0"/>
+                            <a:ext cx="2221992" cy="1828800"/>
+                          </a:xfrm>
+                          <a:prstGeom prst="rect">
+                            <a:avLst/>
+                          </a:prstGeom>
+                          <a:noFill/>
+                          <a:ln>
+                            <a:noFill/>
+                          </a:ln>
+                        </pic:spPr>
+                      </pic:pic>
+                    </a:graphicData>
+                  </a:graphic>
+                </wp:inline>
+              </w:drawing>
+            </w:r>
+          </w:p>
+        </w:tc>
+      </w:tr>
+      <w:tr>
+        <w:tc>
+          <w:tcPr>
+            <w:tcW w:w="4672" w:type="dxa"/>
+          </w:tcPr>
+          <w:p>
+            <w:pPr>
+              <w:tabs>
+                <w:tab w:val="left" w:pos="1395"/>
+              </w:tabs>
+              <w:rPr>
+                <w:lang w:val="en-US"/>
+              </w:rPr>
+            </w:pPr>
+            <w:r>
+              <w:rPr>
+                <w:noProof/>
+                <w:lang w:val="en-US"/>
+              </w:rPr>
+              <w:drawing>
+                <wp:inline distT="0" distB="0" distL="0" distR="0">
+                  <wp:extent cx="2286000" cy="1828800"/>
+                  <wp:effectExtent l="0" t="0" r="0" b="0"/>
+                  <wp:docPr id="10" name="Picture 10" descr="https://upload.wikimedia.org/wikipedia/commons/f/fb/SOT_353_-_OK%C3%93TOVAN%C3%BD_N%C3%A1RYS_K_NAHR%C3%A1T%C3%AD.png"/>
+                  <wp:cNvGraphicFramePr>
+                    <a:graphicFrameLocks xmlns:a="http://schemas.openxmlformats.org/drawingml/2006/main" noChangeAspect="1"/>
+                  </wp:cNvGraphicFramePr>
+                  <a:graphic xmlns:a="http://schemas.openxmlformats.org/drawingml/2006/main">
+                    <a:graphicData uri="http://schemas.openxmlformats.org/drawingml/2006/picture">
+                      <pic:pic xmlns:pic="http://schemas.openxmlformats.org/drawingml/2006/picture">
+                        <pic:nvPicPr>
+                          <pic:cNvPr id="0" name="Picture 5" descr="https://upload.wikimedia.org/wikipedia/commons/f/fb/SOT_353_-_OK%C3%93TOVAN%C3%BD_N%C3%A1RYS_K_NAHR%C3%A1T%C3%AD.png"/>
+                          <pic:cNvPicPr>
+                            <a:picLocks noChangeAspect="1" noChangeArrowheads="1"/>
+                          </pic:cNvPicPr>
+                        </pic:nvPicPr>
+                        <pic:blipFill>
+                          <a:blip r:embed="rId12" cstate="print">
+                            <a:extLst>
+                              <a:ext uri="{28A0092B-C50C-407E-A947-70E740481C1C}">
+                                <a14:useLocalDpi xmlns:a14="http://schemas.microsoft.com/office/drawing/2010/main" val="0"/>
+                              </a:ext>
+                            </a:extLst>
+                          </a:blip>
+                          <a:srcRect/>
+                          <a:stretch>
+                            <a:fillRect/>
+                          </a:stretch>
+                        </pic:blipFill>
+                        <pic:spPr bwMode="auto">
+                          <a:xfrm>
+                            <a:off x="0" y="0"/>
+                            <a:ext cx="2286000" cy="1828800"/>
+                          </a:xfrm>
+                          <a:prstGeom prst="rect">
+                            <a:avLst/>
+                          </a:prstGeom>
+                          <a:noFill/>
+                          <a:ln>
+                            <a:noFill/>
+                          </a:ln>
+                        </pic:spPr>
+                      </pic:pic>
+                    </a:graphicData>
+                  </a:graphic>
+                </wp:inline>
+              </w:drawing>
+            </w:r>
+          </w:p>
+        </w:tc>
+        <w:tc>
+          <w:tcPr>
+            <w:tcW w:w="4673" w:type="dxa"/>
+          </w:tcPr>
+          <w:p>
+            <w:pPr>
+              <w:tabs>
+                <w:tab w:val="left" w:pos="1395"/>
+              </w:tabs>
+              <w:rPr>
+                <w:lang w:val="en-US"/>
+              </w:rPr>
+            </w:pPr>
+            <w:r>
+              <w:rPr>
+                <w:noProof/>
+                <w:lang w:val="en-US"/>
+              </w:rPr>
+              <w:drawing>
+                <wp:inline distT="0" distB="0" distL="0" distR="0">
+                  <wp:extent cx="2221992" cy="1828800"/>
+                  <wp:effectExtent l="0" t="0" r="6985" b="0"/>
+                  <wp:docPr id="11" name="Picture 11" descr="https://upload.wikimedia.org/wikipedia/commons/1/17/SOT353_voln%C3%BD_pohled.png"/>
+                  <wp:cNvGraphicFramePr>
+                    <a:graphicFrameLocks xmlns:a="http://schemas.openxmlformats.org/drawingml/2006/main" noChangeAspect="1"/>
+                  </wp:cNvGraphicFramePr>
+                  <a:graphic xmlns:a="http://schemas.openxmlformats.org/drawingml/2006/main">
+                    <a:graphicData uri="http://schemas.openxmlformats.org/drawingml/2006/picture">
+                      <pic:pic xmlns:pic="http://schemas.openxmlformats.org/drawingml/2006/picture">
+                        <pic:nvPicPr>
+                          <pic:cNvPr id="0" name="Picture 7" descr="https://upload.wikimedia.org/wikipedia/commons/1/17/SOT353_voln%C3%BD_pohled.png"/>
+                          <pic:cNvPicPr>
+                            <a:picLocks noChangeAspect="1" noChangeArrowheads="1"/>
+                          </pic:cNvPicPr>
+                        </pic:nvPicPr>
+                        <pic:blipFill>
+                          <a:blip r:embed="rId13">
+                            <a:extLst>
+                              <a:ext uri="{28A0092B-C50C-407E-A947-70E740481C1C}">
+                                <a14:useLocalDpi xmlns:a14="http://schemas.microsoft.com/office/drawing/2010/main" val="0"/>
+                              </a:ext>
+                            </a:extLst>
+                          </a:blip>
+                          <a:srcRect/>
+                          <a:stretch>
+                            <a:fillRect/>
+                          </a:stretch>
+                        </pic:blipFill>
+                        <pic:spPr bwMode="auto">
+                          <a:xfrm>
+                            <a:off x="0" y="0"/>
+                            <a:ext cx="2221992" cy="1828800"/>
+                          </a:xfrm>
+                          <a:prstGeom prst="rect">
+                            <a:avLst/>
+                          </a:prstGeom>
+                          <a:noFill/>
+                          <a:ln>
+                            <a:noFill/>
+                          </a:ln>
+                        </pic:spPr>
+                      </pic:pic>
+                    </a:graphicData>
+                  </a:graphic>
+                </wp:inline>
+              </w:drawing>
+            </w:r>
+          </w:p>
+        </w:tc>
+      </w:tr>
+    </w:tbl>
+    <w:p>
+      <w:pPr>
+        <w:tabs>
+          <w:tab w:val="left" w:pos="1395"/>
+        </w:tabs>
+        <w:rPr>
+          <w:lang w:val="en-US"/>
+        </w:rPr>
+      </w:pPr>
+    </w:p>
+    <w:p>
+      <w:pPr>
+        <w:rPr>
+          <w:lang w:val="en-US"/>
+        </w:rPr>
+      </w:pPr>
+      <w:r>
+        <w:rPr>
+          <w:lang w:val="en-US"/>
+        </w:rPr>
+        <w:br w:type="page"/>
+      </w:r>
+    </w:p>
+    <w:tbl>
+      <w:tblPr>
+        <w:tblStyle w:val="TableGrid"/>
+        <w:tblW w:w="0" w:type="auto"/>
+        <w:tblLook w:val="04A0" w:firstRow="1" w:lastRow="0" w:firstColumn="1" w:lastColumn="0" w:noHBand="0" w:noVBand="1"/>
+      </w:tblPr>
+      <w:tblGrid>
+        <w:gridCol w:w="4672"/>
+        <w:gridCol w:w="4673"/>
+      </w:tblGrid>
+      <w:tr>
+        <w:tc>
+          <w:tcPr>
+            <w:tcW w:w="9345" w:type="dxa"/>
+            <w:gridSpan w:val="2"/>
+          </w:tcPr>
+          <w:p>
+            <w:pPr>
+              <w:tabs>
+                <w:tab w:val="left" w:pos="1395"/>
+              </w:tabs>
+              <w:rPr>
+                <w:lang w:val="en-US"/>
+              </w:rPr>
+            </w:pPr>
+            <w:proofErr w:type="spellStart"/>
+            <w:r>
+              <w:rPr>
+                <w:lang w:val="en-US"/>
+              </w:rPr>
+              <w:lastRenderedPageBreak/>
+              <w:t>DIP</w:t>
+            </w:r>
+            <w:r>
+              <w:rPr>
+                <w:i/>
+                <w:lang w:val="en-US"/>
+              </w:rPr>
+              <w:t>n</w:t>
+            </w:r>
+            <w:proofErr w:type="spellEnd"/>
+            <w:r>
+              <w:rPr>
+                <w:lang w:val="en-US"/>
+              </w:rPr>
+              <w:t xml:space="preserve"> (DIP4, DIP6, DIP7, DIP8...n)</w:t>
+            </w:r>
+          </w:p>
+        </w:tc>
+      </w:tr>
+      <w:tr>
+        <w:tc>
+          <w:tcPr>
+            <w:tcW w:w="4672" w:type="dxa"/>
+          </w:tcPr>
+          <w:p>
+            <w:pPr>
+              <w:tabs>
+                <w:tab w:val="left" w:pos="1395"/>
+              </w:tabs>
+              <w:rPr>
+                <w:lang w:val="en-US"/>
+              </w:rPr>
+            </w:pPr>
+            <w:r>
+              <w:rPr>
+                <w:noProof/>
+                <w:lang w:val="en-US"/>
               </w:rPr>
               <w:drawing>
                 <wp:inline distT="0" distB="0" distL="0" distR="0">
@@ -618,7 +1146,7 @@
                           </pic:cNvPicPr>
                         </pic:nvPicPr>
                         <pic:blipFill>
-                          <a:blip r:embed="rId10">
+                          <a:blip r:embed="rId14">
                             <a:extLst>
                               <a:ext uri="{28A0092B-C50C-407E-A947-70E740481C1C}">
                                 <a14:useLocalDpi xmlns:a14="http://schemas.microsoft.com/office/drawing/2010/main" val="0"/>
@@ -713,6 +1241,7 @@
                 <w:lang w:val="en-US"/>
               </w:rPr>
             </w:pPr>
+            <w:proofErr w:type="spellStart"/>
             <w:r>
               <w:rPr>
                 <w:lang w:val="en-US"/>
@@ -726,6 +1255,7 @@
               </w:rPr>
               <w:t>n</w:t>
             </w:r>
+            <w:proofErr w:type="spellEnd"/>
             <w:r>
               <w:rPr>
                 <w:lang w:val="en-US"/>
@@ -738,8 +1268,6 @@
               </w:rPr>
               <w:t xml:space="preserve"> (SO4, SO6, SO8...n)</w:t>
             </w:r>
-            <w:bookmarkStart w:id="0" w:name="_GoBack"/>
-            <w:bookmarkEnd w:id="0"/>
           </w:p>
         </w:tc>
       </w:tr>
@@ -758,6 +1286,10 @@
               </w:rPr>
             </w:pPr>
             <w:r>
+              <w:rPr>
+                <w:noProof/>
+                <w:lang w:val="en-US"/>
+              </w:rPr>
               <w:drawing>
                 <wp:inline distT="0" distB="0" distL="0" distR="0">
                   <wp:extent cx="1959483" cy="1323975"/>
@@ -776,7 +1308,7 @@
                           </pic:cNvPicPr>
                         </pic:nvPicPr>
                         <pic:blipFill>
-                          <a:blip r:embed="rId11">
+                          <a:blip r:embed="rId15">
                             <a:extLst>
                               <a:ext uri="{28A0092B-C50C-407E-A947-70E740481C1C}">
                                 <a14:useLocalDpi xmlns:a14="http://schemas.microsoft.com/office/drawing/2010/main" val="0"/>
@@ -807,6 +1339,16 @@
                 </wp:inline>
               </w:drawing>
             </w:r>
+          </w:p>
+          <w:p>
+            <w:pPr>
+              <w:tabs>
+                <w:tab w:val="left" w:pos="1110"/>
+              </w:tabs>
+              <w:rPr>
+                <w:lang w:val="en-US"/>
+              </w:rPr>
+            </w:pPr>
           </w:p>
         </w:tc>
         <w:tc>
@@ -1243,6 +1785,7 @@
   <w:style w:type="character" w:default="1" w:styleId="DefaultParagraphFont">
     <w:name w:val="Default Paragraph Font"/>
     <w:uiPriority w:val="1"/>
+    <w:semiHidden/>
     <w:unhideWhenUsed/>
   </w:style>
   <w:style w:type="table" w:default="1" w:styleId="TableNormal">

</xml_diff>